<commit_message>
updates section about Vorgehen, adds graphics for the the Vorgehen section adds, creates presentation slides and adds initial overview for read publications as attachement
</commit_message>
<xml_diff>
--- a/documents/Notizen Meetings mit LP.docx
+++ b/documents/Notizen Meetings mit LP.docx
@@ -60,13 +60,7 @@
         <w:t>17</w:t>
       </w:r>
       <w:r>
-        <w:t>.1</w:t>
-      </w:r>
-      <w:r>
-        <w:t>2</w:t>
-      </w:r>
-      <w:r>
-        <w:t>.2020</w:t>
+        <w:t>.12.2020</w:t>
       </w:r>
     </w:p>
     <w:p>
@@ -3450,6 +3444,10 @@
         <w:spacing w:after="0" w:line="240" w:lineRule="auto"/>
         <w:rPr>
           <w:rFonts w:ascii="AppleSystemUIFont" w:hAnsi="AppleSystemUIFont" w:cs="AppleSystemUIFont"/>
+          <w:b/>
+          <w:bCs/>
+          <w:i/>
+          <w:iCs/>
           <w:sz w:val="24"/>
           <w:szCs w:val="24"/>
           <w:lang w:val="en-GB"/>

</xml_diff>